<commit_message>
Week2 Project answers writeup
</commit_message>
<xml_diff>
--- a/Lux DataScience Week 2 Project.docx
+++ b/Lux DataScience Week 2 Project.docx
@@ -763,9 +763,9 @@
         </w:rPr>
         <w:drawing>
           <wp:inline distT="0" distB="0" distL="0" distR="0">
-            <wp:extent cx="1962150" cy="1493254"/>
-            <wp:effectExtent l="0" t="0" r="0" b="5715"/>
-            <wp:docPr id="15188879" name="Picture 3"/>
+            <wp:extent cx="4264660" cy="2190115"/>
+            <wp:effectExtent l="0" t="0" r="2540" b="0"/>
+            <wp:docPr id="1881532947" name="Picture 1"/>
             <wp:cNvGraphicFramePr>
               <a:graphicFrameLocks xmlns:a="http://schemas.openxmlformats.org/drawingml/2006/main" noChangeAspect="1"/>
             </wp:cNvGraphicFramePr>
@@ -773,11 +773,11 @@
               <a:graphicData uri="http://schemas.openxmlformats.org/drawingml/2006/picture">
                 <pic:pic xmlns:pic="http://schemas.openxmlformats.org/drawingml/2006/picture">
                   <pic:nvPicPr>
-                    <pic:cNvPr id="15188879" name="Picture 15188879"/>
+                    <pic:cNvPr id="1881532947" name="Picture 1881532947"/>
                     <pic:cNvPicPr/>
                   </pic:nvPicPr>
                   <pic:blipFill>
-                    <a:blip r:embed="rId7" cstate="print">
+                    <a:blip r:embed="rId7">
                       <a:extLst>
                         <a:ext uri="{28A0092B-C50C-407E-A947-70E740481C1C}">
                           <a14:useLocalDpi xmlns:a14="http://schemas.microsoft.com/office/drawing/2010/main" val="0"/>
@@ -791,7 +791,7 @@
                   <pic:spPr>
                     <a:xfrm>
                       <a:off x="0" y="0"/>
-                      <a:ext cx="1992392" cy="1516269"/>
+                      <a:ext cx="4264660" cy="2190115"/>
                     </a:xfrm>
                     <a:prstGeom prst="rect">
                       <a:avLst/>
@@ -803,57 +803,6 @@
           </wp:inline>
         </w:drawing>
       </w:r>
-      <w:r>
-        <w:rPr>
-          <w:rFonts w:ascii="Arial" w:eastAsia="Times New Roman" w:hAnsi="Arial" w:cs="Times New Roman"/>
-          <w:noProof/>
-          <w:kern w:val="0"/>
-          <w:sz w:val="23"/>
-          <w:szCs w:val="23"/>
-          <w:lang w:val="en-KE" w:eastAsia="en-GB"/>
-        </w:rPr>
-        <w:drawing>
-          <wp:inline distT="0" distB="0" distL="0" distR="0" wp14:anchorId="612D359B" wp14:editId="1E6E67E2">
-            <wp:extent cx="2145030" cy="1497717"/>
-            <wp:effectExtent l="0" t="0" r="1270" b="1270"/>
-            <wp:docPr id="1944964475" name="Picture 4"/>
-            <wp:cNvGraphicFramePr>
-              <a:graphicFrameLocks xmlns:a="http://schemas.openxmlformats.org/drawingml/2006/main" noChangeAspect="1"/>
-            </wp:cNvGraphicFramePr>
-            <a:graphic xmlns:a="http://schemas.openxmlformats.org/drawingml/2006/main">
-              <a:graphicData uri="http://schemas.openxmlformats.org/drawingml/2006/picture">
-                <pic:pic xmlns:pic="http://schemas.openxmlformats.org/drawingml/2006/picture">
-                  <pic:nvPicPr>
-                    <pic:cNvPr id="1944964475" name="Picture 1944964475"/>
-                    <pic:cNvPicPr/>
-                  </pic:nvPicPr>
-                  <pic:blipFill>
-                    <a:blip r:embed="rId8" cstate="print">
-                      <a:extLst>
-                        <a:ext uri="{28A0092B-C50C-407E-A947-70E740481C1C}">
-                          <a14:useLocalDpi xmlns:a14="http://schemas.microsoft.com/office/drawing/2010/main" val="0"/>
-                        </a:ext>
-                      </a:extLst>
-                    </a:blip>
-                    <a:stretch>
-                      <a:fillRect/>
-                    </a:stretch>
-                  </pic:blipFill>
-                  <pic:spPr>
-                    <a:xfrm>
-                      <a:off x="0" y="0"/>
-                      <a:ext cx="2205595" cy="1540005"/>
-                    </a:xfrm>
-                    <a:prstGeom prst="rect">
-                      <a:avLst/>
-                    </a:prstGeom>
-                  </pic:spPr>
-                </pic:pic>
-              </a:graphicData>
-            </a:graphic>
-          </wp:inline>
-        </w:drawing>
-      </w:r>
     </w:p>
     <w:p>
       <w:pPr>
@@ -889,7 +838,19 @@
           <w:lang w:val="en-KE" w:eastAsia="en-GB"/>
           <w14:ligatures w14:val="none"/>
         </w:rPr>
-        <w:t xml:space="preserve">This output gives us the number of unique records available on each field. It doesn’t give us the exact details of the unique values. </w:t>
+        <w:t>This data has no duplicate values.</w:t>
+      </w:r>
+      <w:r>
+        <w:rPr>
+          <w:rFonts w:ascii="Arial" w:eastAsia="Times New Roman" w:hAnsi="Arial" w:cs="Times New Roman"/>
+          <w:color w:val="538135" w:themeColor="accent6" w:themeShade="BF"/>
+          <w:kern w:val="0"/>
+          <w:sz w:val="23"/>
+          <w:szCs w:val="23"/>
+          <w:lang w:val="en-KE" w:eastAsia="en-GB"/>
+          <w14:ligatures w14:val="none"/>
+        </w:rPr>
+        <w:t xml:space="preserve"> </w:t>
       </w:r>
     </w:p>
     <w:p>
@@ -991,7 +952,7 @@
                     <pic:cNvPicPr/>
                   </pic:nvPicPr>
                   <pic:blipFill>
-                    <a:blip r:embed="rId9">
+                    <a:blip r:embed="rId8">
                       <a:extLst>
                         <a:ext uri="{28A0092B-C50C-407E-A947-70E740481C1C}">
                           <a14:useLocalDpi xmlns:a14="http://schemas.microsoft.com/office/drawing/2010/main" val="0"/>
@@ -1130,6 +1091,7 @@
           <w:lang w:val="en-KE" w:eastAsia="en-GB"/>
           <w14:ligatures w14:val="none"/>
         </w:rPr>
+        <w:lastRenderedPageBreak/>
         <w:t>Create visualizations to show the distribution of key weather parameters (e.g., temperature, humidity, wind speed).</w:t>
       </w:r>
     </w:p>
@@ -1186,7 +1148,6 @@
           <w:lang w:val="en-KE" w:eastAsia="en-GB"/>
           <w14:ligatures w14:val="none"/>
         </w:rPr>
-        <w:lastRenderedPageBreak/>
         <w:t>Create correlation matrices and heatmaps to identify relationships between different weather parameters.</w:t>
       </w:r>
     </w:p>
@@ -1444,29 +1405,6 @@
           <w14:ligatures w14:val="none"/>
         </w:rPr>
       </w:pPr>
-    </w:p>
-    <w:p>
-      <w:pPr>
-        <w:rPr>
-          <w:rFonts w:ascii="Arial" w:eastAsia="Times New Roman" w:hAnsi="Arial" w:cs="Arial"/>
-          <w:kern w:val="0"/>
-          <w:sz w:val="23"/>
-          <w:szCs w:val="23"/>
-          <w:lang w:val="en-KE" w:eastAsia="en-GB"/>
-          <w14:ligatures w14:val="none"/>
-        </w:rPr>
-      </w:pPr>
-      <w:r>
-        <w:rPr>
-          <w:rFonts w:ascii="Arial" w:eastAsia="Times New Roman" w:hAnsi="Arial" w:cs="Arial"/>
-          <w:kern w:val="0"/>
-          <w:sz w:val="23"/>
-          <w:szCs w:val="23"/>
-          <w:lang w:val="en-KE" w:eastAsia="en-GB"/>
-          <w14:ligatures w14:val="none"/>
-        </w:rPr>
-        <w:t>Please present your findings in a well-organized report, including both written explanations and visualizations. Use appropriate libraries (e.g., pandas, matplotlib, seaborn) and ensure your code is well-documented and reproducible.</w:t>
-      </w:r>
     </w:p>
     <w:p/>
     <w:sectPr>

</xml_diff>